<commit_message>
Update 4/4/2024 10:00PM EST
Updates as of 10:00PM EST on 4/4/2024.
</commit_message>
<xml_diff>
--- a/#CRIMINAL JUSTICE/#TESTIMONY ERROR PREVENTION/20240404 - MCE123, Inc. - Testimony Error Prevention Security Systems - v1.0.2.2.docx
+++ b/#CRIMINAL JUSTICE/#TESTIMONY ERROR PREVENTION/20240404 - MCE123, Inc. - Testimony Error Prevention Security Systems - v1.0.2.2.docx
@@ -1081,19 +1081,7 @@
         <w:rPr>
           <w:u w:val="single"/>
         </w:rPr>
-        <w:t xml:space="preserve">CRITICALLY </w:t>
-      </w:r>
-      <w:r>
-        <w:rPr>
-          <w:u w:val="single"/>
-        </w:rPr>
-        <w:t xml:space="preserve">DAMAGING TESTIMONY </w:t>
-      </w:r>
-      <w:r>
-        <w:rPr>
-          <w:u w:val="single"/>
-        </w:rPr>
-        <w:t xml:space="preserve">FROM ANY </w:t>
+        <w:t xml:space="preserve">CRITICALLY DAMAGING TESTIMONY FROM ANY </w:t>
       </w:r>
       <w:proofErr w:type="gramStart"/>
       <w:r>
@@ -1108,32 +1096,86 @@
         <w:rPr>
           <w:u w:val="single"/>
         </w:rPr>
+        <w:t xml:space="preserve"> ERROR</w:t>
+      </w:r>
+      <w:r>
+        <w:rPr>
+          <w:u w:val="single"/>
+        </w:rPr>
+        <w:t xml:space="preserve"> PREVENTION SECURITY SYSTEMS</w:t>
+      </w:r>
+      <w:r>
+        <w:t xml:space="preserve"> (</w:t>
+      </w:r>
+      <w:r>
+        <w:rPr>
+          <w:b/>
+          <w:bCs/>
+        </w:rPr>
+        <w:t>2024</w:t>
+      </w:r>
+      <w:r>
+        <w:t xml:space="preserve">) – </w:t>
+      </w:r>
+      <w:r>
+        <w:rPr>
+          <w:b/>
+          <w:bCs/>
+          <w:color w:val="7030A0"/>
+        </w:rPr>
+        <w:t>ENSURES</w:t>
+      </w:r>
+      <w:r>
         <w:t xml:space="preserve"> </w:t>
       </w:r>
       <w:r>
         <w:rPr>
-          <w:u w:val="single"/>
-        </w:rPr>
-        <w:t>ERROR</w:t>
-      </w:r>
-      <w:r>
-        <w:rPr>
-          <w:u w:val="single"/>
-        </w:rPr>
-        <w:t xml:space="preserve"> PREVENTION SECURITY SYSTEMS</w:t>
-      </w:r>
-      <w:r>
-        <w:t xml:space="preserve"> (</w:t>
-      </w:r>
-      <w:r>
-        <w:rPr>
-          <w:b/>
-          <w:bCs/>
-        </w:rPr>
-        <w:t>2024</w:t>
-      </w:r>
-      <w:r>
-        <w:t xml:space="preserve">) – </w:t>
+          <w:b/>
+          <w:bCs/>
+          <w:color w:val="0070C0"/>
+        </w:rPr>
+        <w:t>THAT</w:t>
+      </w:r>
+      <w:r>
+        <w:t xml:space="preserve"> </w:t>
+      </w:r>
+      <w:r>
+        <w:rPr>
+          <w:b/>
+          <w:bCs/>
+          <w:color w:val="FF0000"/>
+        </w:rPr>
+        <w:t xml:space="preserve">ANY </w:t>
+      </w:r>
+      <w:r>
+        <w:rPr>
+          <w:b/>
+          <w:bCs/>
+          <w:color w:val="FF0000"/>
+        </w:rPr>
+        <w:t>CRITICALLY DAMAGING TESTIMONY FROM ANY THIRD PARTY</w:t>
+      </w:r>
+      <w:r>
+        <w:rPr>
+          <w:b/>
+          <w:bCs/>
+          <w:color w:val="FF0000"/>
+        </w:rPr>
+        <w:t xml:space="preserve"> ERROR</w:t>
+      </w:r>
+      <w:r>
+        <w:t xml:space="preserve"> </w:t>
+      </w:r>
+      <w:r>
+        <w:rPr>
+          <w:b/>
+          <w:bCs/>
+          <w:color w:val="C00000"/>
+        </w:rPr>
+        <w:t>NEVER</w:t>
+      </w:r>
+      <w:r>
+        <w:t xml:space="preserve"> </w:t>
       </w:r>
       <w:r>
         <w:rPr>
@@ -1141,73 +1183,10 @@
           <w:bCs/>
           <w:color w:val="7030A0"/>
         </w:rPr>
-        <w:t>ENSURES</w:t>
-      </w:r>
-      <w:r>
-        <w:t xml:space="preserve"> </w:t>
-      </w:r>
-      <w:r>
-        <w:rPr>
-          <w:b/>
-          <w:bCs/>
-          <w:color w:val="0070C0"/>
-        </w:rPr>
-        <w:t>THAT</w:t>
-      </w:r>
-      <w:r>
-        <w:t xml:space="preserve"> </w:t>
-      </w:r>
-      <w:r>
-        <w:rPr>
-          <w:b/>
-          <w:bCs/>
-          <w:color w:val="FF0000"/>
-        </w:rPr>
-        <w:t xml:space="preserve">ANY </w:t>
-      </w:r>
-      <w:r>
-        <w:rPr>
-          <w:b/>
-          <w:bCs/>
-          <w:color w:val="FF0000"/>
-        </w:rPr>
-        <w:t>CRITICALLY DAMAGING TESTIMONY FROM ANY THIRD PARTY</w:t>
-      </w:r>
-      <w:r>
-        <w:rPr>
-          <w:b/>
-          <w:bCs/>
-          <w:color w:val="FF0000"/>
-        </w:rPr>
-        <w:t xml:space="preserve"> ERROR</w:t>
-      </w:r>
-      <w:r>
-        <w:t xml:space="preserve"> </w:t>
-      </w:r>
-      <w:r>
-        <w:rPr>
-          <w:b/>
-          <w:bCs/>
-          <w:color w:val="C00000"/>
-        </w:rPr>
-        <w:t>NEVER</w:t>
-      </w:r>
-      <w:r>
-        <w:t xml:space="preserve"> </w:t>
-      </w:r>
-      <w:r>
-        <w:rPr>
-          <w:b/>
-          <w:bCs/>
-          <w:color w:val="7030A0"/>
-        </w:rPr>
         <w:t>OCCURS</w:t>
       </w:r>
       <w:r>
-        <w:t>,</w:t>
-      </w:r>
-      <w:r>
-        <w:t xml:space="preserve"> </w:t>
+        <w:t xml:space="preserve">, </w:t>
       </w:r>
       <w:r>
         <w:rPr>
@@ -1236,46 +1215,108 @@
         <w:rPr>
           <w:u w:val="single"/>
         </w:rPr>
+        <w:t xml:space="preserve">INCORRECT TESTIMONY FROM ANY </w:t>
+      </w:r>
+      <w:proofErr w:type="gramStart"/>
+      <w:r>
+        <w:rPr>
+          <w:u w:val="single"/>
+        </w:rPr>
+        <w:t>THIRD PARTY</w:t>
+      </w:r>
+      <w:proofErr w:type="gramEnd"/>
+      <w:r>
+        <w:rPr>
+          <w:u w:val="single"/>
+        </w:rPr>
+        <w:t xml:space="preserve"> ERROR</w:t>
+      </w:r>
+      <w:r>
+        <w:rPr>
+          <w:u w:val="single"/>
+        </w:rPr>
+        <w:t xml:space="preserve"> PREVENTION SECURITY SYSTEMS</w:t>
+      </w:r>
+      <w:r>
+        <w:t xml:space="preserve"> (</w:t>
+      </w:r>
+      <w:r>
+        <w:rPr>
+          <w:b/>
+          <w:bCs/>
+        </w:rPr>
+        <w:t>2024</w:t>
+      </w:r>
+      <w:r>
+        <w:t xml:space="preserve">) – </w:t>
+      </w:r>
+      <w:r>
+        <w:rPr>
+          <w:b/>
+          <w:bCs/>
+          <w:color w:val="7030A0"/>
+        </w:rPr>
+        <w:t>ENSURES</w:t>
+      </w:r>
+      <w:r>
+        <w:t xml:space="preserve"> </w:t>
+      </w:r>
+      <w:r>
+        <w:rPr>
+          <w:b/>
+          <w:bCs/>
+          <w:color w:val="0070C0"/>
+        </w:rPr>
+        <w:t>THAT</w:t>
+      </w:r>
+      <w:r>
+        <w:t xml:space="preserve"> </w:t>
+      </w:r>
+      <w:r>
+        <w:rPr>
+          <w:b/>
+          <w:bCs/>
+          <w:color w:val="FF0000"/>
+        </w:rPr>
+        <w:t xml:space="preserve">ANY </w:t>
+      </w:r>
+      <w:r>
+        <w:rPr>
+          <w:b/>
+          <w:bCs/>
+          <w:color w:val="FF0000"/>
+        </w:rPr>
         <w:t>INCORRECT</w:t>
       </w:r>
       <w:r>
         <w:rPr>
-          <w:u w:val="single"/>
-        </w:rPr>
-        <w:t xml:space="preserve"> TESTIMONY FROM ANY </w:t>
-      </w:r>
-      <w:proofErr w:type="gramStart"/>
-      <w:r>
-        <w:rPr>
-          <w:u w:val="single"/>
-        </w:rPr>
-        <w:t>THIRD PARTY</w:t>
-      </w:r>
-      <w:proofErr w:type="gramEnd"/>
-      <w:r>
-        <w:rPr>
-          <w:u w:val="single"/>
+          <w:b/>
+          <w:bCs/>
+          <w:color w:val="FF0000"/>
+        </w:rPr>
+        <w:t xml:space="preserve"> TESTIMONY FROM ANY THIRD PARTY</w:t>
+      </w:r>
+      <w:r>
+        <w:rPr>
+          <w:b/>
+          <w:bCs/>
+          <w:color w:val="FF0000"/>
         </w:rPr>
         <w:t xml:space="preserve"> ERROR</w:t>
       </w:r>
       <w:r>
-        <w:rPr>
-          <w:u w:val="single"/>
-        </w:rPr>
-        <w:t xml:space="preserve"> PREVENTION SECURITY SYSTEMS</w:t>
-      </w:r>
-      <w:r>
-        <w:t xml:space="preserve"> (</w:t>
-      </w:r>
-      <w:r>
-        <w:rPr>
-          <w:b/>
-          <w:bCs/>
-        </w:rPr>
-        <w:t>2024</w:t>
-      </w:r>
-      <w:r>
-        <w:t xml:space="preserve">) – </w:t>
+        <w:t xml:space="preserve"> </w:t>
+      </w:r>
+      <w:r>
+        <w:rPr>
+          <w:b/>
+          <w:bCs/>
+          <w:color w:val="C00000"/>
+        </w:rPr>
+        <w:t>NEVER</w:t>
+      </w:r>
+      <w:r>
+        <w:t xml:space="preserve"> </w:t>
       </w:r>
       <w:r>
         <w:rPr>
@@ -1283,74 +1324,6 @@
           <w:bCs/>
           <w:color w:val="7030A0"/>
         </w:rPr>
-        <w:t>ENSURES</w:t>
-      </w:r>
-      <w:r>
-        <w:t xml:space="preserve"> </w:t>
-      </w:r>
-      <w:r>
-        <w:rPr>
-          <w:b/>
-          <w:bCs/>
-          <w:color w:val="0070C0"/>
-        </w:rPr>
-        <w:t>THAT</w:t>
-      </w:r>
-      <w:r>
-        <w:t xml:space="preserve"> </w:t>
-      </w:r>
-      <w:r>
-        <w:rPr>
-          <w:b/>
-          <w:bCs/>
-          <w:color w:val="FF0000"/>
-        </w:rPr>
-        <w:t xml:space="preserve">ANY </w:t>
-      </w:r>
-      <w:r>
-        <w:rPr>
-          <w:b/>
-          <w:bCs/>
-          <w:color w:val="FF0000"/>
-        </w:rPr>
-        <w:t>INCORRECT</w:t>
-      </w:r>
-      <w:r>
-        <w:rPr>
-          <w:b/>
-          <w:bCs/>
-          <w:color w:val="FF0000"/>
-        </w:rPr>
-        <w:t xml:space="preserve"> TESTIMONY FROM ANY THIRD PARTY</w:t>
-      </w:r>
-      <w:r>
-        <w:rPr>
-          <w:b/>
-          <w:bCs/>
-          <w:color w:val="FF0000"/>
-        </w:rPr>
-        <w:t xml:space="preserve"> ERROR</w:t>
-      </w:r>
-      <w:r>
-        <w:t xml:space="preserve"> </w:t>
-      </w:r>
-      <w:r>
-        <w:rPr>
-          <w:b/>
-          <w:bCs/>
-          <w:color w:val="C00000"/>
-        </w:rPr>
-        <w:t>NEVER</w:t>
-      </w:r>
-      <w:r>
-        <w:t xml:space="preserve"> </w:t>
-      </w:r>
-      <w:r>
-        <w:rPr>
-          <w:b/>
-          <w:bCs/>
-          <w:color w:val="7030A0"/>
-        </w:rPr>
         <w:t>OCCURS</w:t>
       </w:r>
       <w:r>
@@ -1368,37 +1341,6 @@
         <w:t>.</w:t>
       </w:r>
     </w:p>
-    <w:p>
-      <w:pPr>
-        <w:ind w:left="360" w:hanging="360"/>
-        <w:jc w:val="both"/>
-      </w:pPr>
-    </w:p>
-    <w:p>
-      <w:pPr>
-        <w:ind w:left="360" w:hanging="360"/>
-        <w:jc w:val="both"/>
-      </w:pPr>
-    </w:p>
-    <w:p>
-      <w:pPr>
-        <w:ind w:left="360" w:hanging="360"/>
-        <w:jc w:val="both"/>
-      </w:pPr>
-    </w:p>
-    <w:p>
-      <w:pPr>
-        <w:ind w:left="360" w:hanging="360"/>
-        <w:jc w:val="both"/>
-      </w:pPr>
-    </w:p>
-    <w:p>
-      <w:pPr>
-        <w:ind w:left="360" w:hanging="360"/>
-        <w:jc w:val="both"/>
-      </w:pPr>
-    </w:p>
-    <w:p/>
     <w:sectPr>
       <w:headerReference w:type="default" r:id="rId6"/>
       <w:footerReference w:type="default" r:id="rId7"/>

</xml_diff>